<commit_message>
Writing to a .csv file
</commit_message>
<xml_diff>
--- a/Output/TowardsDataScience_WebHarvesting.docx
+++ b/Output/TowardsDataScience_WebHarvesting.docx
@@ -104,7 +104,103 @@
         <w:t xml:space="preserve">Oliveira</w:t>
       </w:r>
     </w:p>
-    <w:bookmarkStart w:id="24" w:name="web-harvesting-towards-data-science"/>
+    <w:p>
+      <w:pPr>
+        <w:pStyle w:val="Date"/>
+      </w:pPr>
+      <w:r>
+        <w:t xml:space="preserve">02</w:t>
+      </w:r>
+      <w:r>
+        <w:t xml:space="preserve"> </w:t>
+      </w:r>
+      <w:r>
+        <w:t xml:space="preserve">February,</w:t>
+      </w:r>
+      <w:r>
+        <w:t xml:space="preserve"> </w:t>
+      </w:r>
+      <w:r>
+        <w:t xml:space="preserve">2021</w:t>
+      </w:r>
+    </w:p>
+    <w:p>
+      <w:pPr>
+        <w:pStyle w:val="FirstParagraph"/>
+      </w:pPr>
+      <w:r>
+        <w:t xml:space="preserve"> </w:t>
+      </w:r>
+      <w:r>
+        <w:t xml:space="preserve"> </w:t>
+      </w:r>
+      <w:r>
+        <w:t xml:space="preserve"> </w:t>
+      </w:r>
+      <w:r>
+        <w:t xml:space="preserve"> </w:t>
+      </w:r>
+      <w:r>
+        <w:t xml:space="preserve"> </w:t>
+      </w:r>
+      <w:r>
+        <w:t xml:space="preserve"> </w:t>
+      </w:r>
+      <w:r>
+        <w:t xml:space="preserve"> </w:t>
+      </w:r>
+      <w:r>
+        <w:t xml:space="preserve"> </w:t>
+      </w:r>
+      <w:r>
+        <w:t xml:space="preserve"> </w:t>
+      </w:r>
+      <w:r>
+        <w:t xml:space="preserve"> </w:t>
+      </w:r>
+      <w:r>
+        <w:t xml:space="preserve"> </w:t>
+      </w:r>
+    </w:p>
+    <w:p>
+      <w:pPr>
+        <w:pStyle w:val="BodyText"/>
+      </w:pPr>
+      <w:r>
+        <w:t xml:space="preserve"> </w:t>
+      </w:r>
+      <w:r>
+        <w:t xml:space="preserve"> </w:t>
+      </w:r>
+      <w:r>
+        <w:t xml:space="preserve"> </w:t>
+      </w:r>
+      <w:r>
+        <w:t xml:space="preserve"> </w:t>
+      </w:r>
+      <w:r>
+        <w:t xml:space="preserve"> </w:t>
+      </w:r>
+      <w:r>
+        <w:t xml:space="preserve"> </w:t>
+      </w:r>
+      <w:r>
+        <w:t xml:space="preserve"> </w:t>
+      </w:r>
+      <w:r>
+        <w:t xml:space="preserve"> </w:t>
+      </w:r>
+      <w:r>
+        <w:t xml:space="preserve"> </w:t>
+      </w:r>
+      <w:r>
+        <w:t xml:space="preserve"> </w:t>
+      </w:r>
+      <w:r>
+        <w:t xml:space="preserve"> </w:t>
+      </w:r>
+    </w:p>
+    <w:bookmarkStart w:id="37" w:name="web-harvesting-towards-data-science"/>
     <w:p>
       <w:pPr>
         <w:pStyle w:val="Heading1"/>
@@ -272,32 +368,33 @@
       </w:r>
     </w:p>
     <w:p>
+      <w:r>
+        <w:br w:type="page"/>
+      </w:r>
+    </w:p>
+    <w:bookmarkStart w:id="22" w:name="introduction"/>
+    <w:p>
+      <w:pPr>
+        <w:pStyle w:val="Heading2"/>
+      </w:pPr>
+      <w:r>
+        <w:t xml:space="preserve">Introduction</w:t>
+      </w:r>
+    </w:p>
+    <w:p>
+      <w:pPr>
+        <w:pStyle w:val="FirstParagraph"/>
+      </w:pPr>
+      <w:r>
+        <w:t xml:space="preserve">This sample brings the last publications on the landing page of Towards DS website using a rvast package that involves creating an object that we can use to parse the HTML from a webpage. Furthermore, rvest can connect to a webpage and scrape / parse its HTML in a single package. We use syntax similar to dplyr and other tidyverse packages by using %&gt;%.</w:t>
+      </w:r>
+    </w:p>
+    <w:p>
       <w:pPr>
         <w:pStyle w:val="BodyText"/>
       </w:pPr>
       <w:r>
-        <w:rPr>
-          <w:rStyle w:val="FootnoteReference"/>
-        </w:rPr>
-        <w:footnoteReference w:id="22"/>
-      </w:r>
-    </w:p>
-    <w:bookmarkEnd w:id="24"/>
-    <w:bookmarkStart w:id="25" w:name="introduction"/>
-    <w:p>
-      <w:pPr>
-        <w:pStyle w:val="Heading1"/>
-      </w:pPr>
-      <w:r>
-        <w:t xml:space="preserve">Introduction</w:t>
-      </w:r>
-    </w:p>
-    <w:p>
-      <w:pPr>
-        <w:pStyle w:val="FirstParagraph"/>
-      </w:pPr>
-      <w:r>
-        <w:t xml:space="preserve">This sample brings the last publications on the landing page of Towards DS website using a rvast package that involves creating an object that we can use to parse the HTML from a webpage. Furthermore, rvest can connect to a webpage and scrape / parse its HTML in a single package. We use syntax similar to dplyr and other tidyverse packages by using %&gt;%.</w:t>
+        <w:t xml:space="preserve">In further phases, I aim to filter the title of publications, author name, date of publishing, last updated on, how many claps the article received, etc. It is not as easy as I though working with scraped data in R and I need to spend some more time on the documentation and understanding of the parameters to get the data I intend to.</w:t>
       </w:r>
     </w:p>
     <w:p>
@@ -305,7 +402,7 @@
         <w:pStyle w:val="BodyText"/>
       </w:pPr>
       <w:r>
-        <w:t xml:space="preserve">In further phases, I aim to filter the title of publications, author name, date of publishing, last updated on, how many claps the article received, etc. It is not as easy as I though working with scraped data in R and I need to spend some more time on the documentation and understanding of the parameters to get the data I intend to.</w:t>
+        <w:t xml:space="preserve">The table below shows the last publications uploaded on the website:</w:t>
       </w:r>
     </w:p>
     <w:p>
@@ -316,7 +413,7 @@
         <w:rPr>
           <w:rStyle w:val="VerbatimChar"/>
         </w:rPr>
-        <w:t xml:space="preserve">##                                                                     titles</w:t>
+        <w:t xml:space="preserve">##                                                                      titles</w:t>
       </w:r>
       <w:r>
         <w:br/>
@@ -325,7 +422,7 @@
         <w:rPr>
           <w:rStyle w:val="VerbatimChar"/>
         </w:rPr>
-        <w:t xml:space="preserve">## 1                                                     A Better Way To Vote</w:t>
+        <w:t xml:space="preserve">## 1                                                      A Better Way To Vote</w:t>
       </w:r>
       <w:r>
         <w:br/>
@@ -334,7 +431,7 @@
         <w:rPr>
           <w:rStyle w:val="VerbatimChar"/>
         </w:rPr>
-        <w:t xml:space="preserve">## 2                                      9 Distance Measures in Data Science</w:t>
+        <w:t xml:space="preserve">## 2                                       9 Distance Measures in Data Science</w:t>
       </w:r>
       <w:r>
         <w:br/>
@@ -343,7 +440,7 @@
         <w:rPr>
           <w:rStyle w:val="VerbatimChar"/>
         </w:rPr>
-        <w:t xml:space="preserve">## 3                                Data Scientists Should Be More End-to-End</w:t>
+        <w:t xml:space="preserve">## 3                                 Data Scientists Should Be More End-to-End</w:t>
       </w:r>
       <w:r>
         <w:br/>
@@ -352,7 +449,7 @@
         <w:rPr>
           <w:rStyle w:val="VerbatimChar"/>
         </w:rPr>
-        <w:t xml:space="preserve">## 4                                  A Bayesian Take On Model Regularization</w:t>
+        <w:t xml:space="preserve">## 4                                   A Bayesian Take On Model Regularization</w:t>
       </w:r>
       <w:r>
         <w:br/>
@@ -361,7 +458,7 @@
         <w:rPr>
           <w:rStyle w:val="VerbatimChar"/>
         </w:rPr>
-        <w:t xml:space="preserve">## 5 Answering 10 Most Commonly Asked Questions About Artificial Intelligence</w:t>
+        <w:t xml:space="preserve">## 5                            Two tools that will boost your Python scripts.</w:t>
       </w:r>
       <w:r>
         <w:br/>
@@ -370,7 +467,7 @@
         <w:rPr>
           <w:rStyle w:val="VerbatimChar"/>
         </w:rPr>
-        <w:t xml:space="preserve">## 6               Best Python IDEs and Code Editors You Should Know — Part 2</w:t>
+        <w:t xml:space="preserve">## 6                  How to Build a UI for Your Model in 2021 Using Streamlit</w:t>
       </w:r>
       <w:r>
         <w:br/>
@@ -379,7 +476,7 @@
         <w:rPr>
           <w:rStyle w:val="VerbatimChar"/>
         </w:rPr>
-        <w:t xml:space="preserve">## 7             Change Data Capture(CDC) tools accelerate data lake adoption</w:t>
+        <w:t xml:space="preserve">## 7                       Five Dunder Methods in Python You Should Know About</w:t>
       </w:r>
       <w:r>
         <w:br/>
@@ -388,7 +485,7 @@
         <w:rPr>
           <w:rStyle w:val="VerbatimChar"/>
         </w:rPr>
-        <w:t xml:space="preserve">## 8           NLP Profiler: Profiling datasets with one or more text columns</w:t>
+        <w:t xml:space="preserve">## 8                           Must-have priorities for your data team in 2021</w:t>
       </w:r>
       <w:r>
         <w:br/>
@@ -397,21 +494,50 @@
         <w:rPr>
           <w:rStyle w:val="VerbatimChar"/>
         </w:rPr>
-        <w:t xml:space="preserve">## 9                                               Cloth Filters for Espresso</w:t>
-      </w:r>
-    </w:p>
-    <w:bookmarkEnd w:id="25"/>
-    <w:bookmarkStart w:id="39" w:name="references"/>
-    <w:p>
-      <w:pPr>
-        <w:pStyle w:val="Heading1"/>
+        <w:t xml:space="preserve">## 9           Python OOP: MVC For Data Science Practical Example With Tkinter</w:t>
+      </w:r>
+      <w:r>
+        <w:br/>
+      </w:r>
+      <w:r>
+        <w:rPr>
+          <w:rStyle w:val="VerbatimChar"/>
+        </w:rPr>
+        <w:t xml:space="preserve">## 10 Answering 10 Most Commonly Asked Questions About Artificial Intelligence</w:t>
+      </w:r>
+    </w:p>
+    <w:p>
+      <w:pPr>
+        <w:pStyle w:val="FirstParagraph"/>
+      </w:pPr>
+      <w:r>
+        <w:t xml:space="preserve"> </w:t>
+      </w:r>
+      <w:r>
+        <w:t xml:space="preserve"> </w:t>
+      </w:r>
+      <w:r>
+        <w:t xml:space="preserve"> </w:t>
+      </w:r>
+      <w:r>
+        <w:t xml:space="preserve"> </w:t>
+      </w:r>
+      <w:r>
+        <w:t xml:space="preserve"> </w:t>
+      </w:r>
+    </w:p>
+    <w:bookmarkEnd w:id="22"/>
+    <w:bookmarkStart w:id="36" w:name="references"/>
+    <w:p>
+      <w:pPr>
+        <w:pStyle w:val="Heading2"/>
       </w:pPr>
       <w:r>
         <w:t xml:space="preserve">References</w:t>
       </w:r>
     </w:p>
-    <w:bookmarkStart w:id="38" w:name="refs"/>
-    <w:bookmarkStart w:id="27" w:name="ref-VaexWebHarvesting"/>
+    <w:bookmarkStart w:id="35" w:name="refs"/>
+    <w:bookmarkStart w:id="24" w:name="ref-VaexWebHarvesting"/>
     <w:p>
       <w:pPr>
         <w:pStyle w:val="Bibliography"/>
@@ -434,7 +560,7 @@
       <w:r>
         <w:t xml:space="preserve"> </w:t>
       </w:r>
-      <w:hyperlink r:id="rId26">
+      <w:hyperlink r:id="rId23">
         <w:r>
           <w:rPr>
             <w:rStyle w:val="Hyperlink"/>
@@ -446,8 +572,8 @@
         <w:t xml:space="preserve">.</w:t>
       </w:r>
     </w:p>
-    <w:bookmarkEnd w:id="27"/>
-    <w:bookmarkStart w:id="29" w:name="ref-citeR"/>
+    <w:bookmarkEnd w:id="24"/>
+    <w:bookmarkStart w:id="26" w:name="ref-citeR"/>
     <w:p>
       <w:pPr>
         <w:pStyle w:val="Bibliography"/>
@@ -470,7 +596,7 @@
       <w:r>
         <w:t xml:space="preserve"> </w:t>
       </w:r>
-      <w:hyperlink r:id="rId28">
+      <w:hyperlink r:id="rId25">
         <w:r>
           <w:rPr>
             <w:rStyle w:val="Hyperlink"/>
@@ -482,8 +608,8 @@
         <w:t xml:space="preserve">.</w:t>
       </w:r>
     </w:p>
-    <w:bookmarkEnd w:id="29"/>
-    <w:bookmarkStart w:id="31" w:name="ref-TowardsDataScience"/>
+    <w:bookmarkEnd w:id="26"/>
+    <w:bookmarkStart w:id="28" w:name="ref-TowardsDataScience"/>
     <w:p>
       <w:pPr>
         <w:pStyle w:val="Bibliography"/>
@@ -506,7 +632,7 @@
       <w:r>
         <w:t xml:space="preserve"> </w:t>
       </w:r>
-      <w:hyperlink r:id="rId30">
+      <w:hyperlink r:id="rId27">
         <w:r>
           <w:rPr>
             <w:rStyle w:val="Hyperlink"/>
@@ -518,8 +644,8 @@
         <w:t xml:space="preserve">.</w:t>
       </w:r>
     </w:p>
-    <w:bookmarkEnd w:id="31"/>
-    <w:bookmarkStart w:id="33" w:name="ref-rvest"/>
+    <w:bookmarkEnd w:id="28"/>
+    <w:bookmarkStart w:id="30" w:name="ref-rvest"/>
     <w:p>
       <w:pPr>
         <w:pStyle w:val="Bibliography"/>
@@ -542,7 +668,7 @@
       <w:r>
         <w:t xml:space="preserve"> </w:t>
       </w:r>
-      <w:hyperlink r:id="rId32">
+      <w:hyperlink r:id="rId29">
         <w:r>
           <w:rPr>
             <w:rStyle w:val="Hyperlink"/>
@@ -554,8 +680,8 @@
         <w:t xml:space="preserve">.</w:t>
       </w:r>
     </w:p>
-    <w:bookmarkEnd w:id="33"/>
-    <w:bookmarkStart w:id="35" w:name="ref-tidyverse"/>
+    <w:bookmarkEnd w:id="30"/>
+    <w:bookmarkStart w:id="32" w:name="ref-tidyverse"/>
     <w:p>
       <w:pPr>
         <w:pStyle w:val="Bibliography"/>
@@ -596,7 +722,7 @@
       <w:r>
         <w:t xml:space="preserve"> </w:t>
       </w:r>
-      <w:hyperlink r:id="rId34">
+      <w:hyperlink r:id="rId31">
         <w:r>
           <w:rPr>
             <w:rStyle w:val="Hyperlink"/>
@@ -608,8 +734,8 @@
         <w:t xml:space="preserve">.</w:t>
       </w:r>
     </w:p>
-    <w:bookmarkEnd w:id="35"/>
-    <w:bookmarkStart w:id="37" w:name="ref-dplyr"/>
+    <w:bookmarkEnd w:id="32"/>
+    <w:bookmarkStart w:id="34" w:name="ref-dplyr"/>
     <w:p>
       <w:pPr>
         <w:pStyle w:val="Bibliography"/>
@@ -632,7 +758,7 @@
       <w:r>
         <w:t xml:space="preserve"> </w:t>
       </w:r>
-      <w:hyperlink r:id="rId36">
+      <w:hyperlink r:id="rId33">
         <w:r>
           <w:rPr>
             <w:rStyle w:val="Hyperlink"/>
@@ -644,9 +770,10 @@
         <w:t xml:space="preserve">.</w:t>
       </w:r>
     </w:p>
+    <w:bookmarkEnd w:id="34"/>
+    <w:bookmarkEnd w:id="35"/>
+    <w:bookmarkEnd w:id="36"/>
     <w:bookmarkEnd w:id="37"/>
-    <w:bookmarkEnd w:id="38"/>
-    <w:bookmarkEnd w:id="39"/>
     <w:sectPr/>
   </w:body>
 </w:document>
@@ -670,30 +797,6 @@
       <w:r>
         <w:separator/>
       </w:r>
-    </w:p>
-  </w:footnote>
-  <w:footnote w:id="22">
-    <w:p>
-      <w:pPr>
-        <w:pStyle w:val="FootnoteText"/>
-      </w:pPr>
-      <w:r>
-        <w:rPr>
-          <w:rStyle w:val="FootnoteReference"/>
-        </w:rPr>
-        <w:footnoteRef/>
-      </w:r>
-      <w:r>
-        <w:t xml:space="preserve"> </w:t>
-      </w:r>
-      <w:hyperlink r:id="rId23">
-        <w:r>
-          <w:rPr>
-            <w:rStyle w:val="Hyperlink"/>
-          </w:rPr>
-          <w:t xml:space="preserve">https://github.com/CROliveira/R_WebHarvesting</w:t>
-        </w:r>
-      </w:hyperlink>
     </w:p>
   </w:footnote>
 </w:footnotes>

</xml_diff>